<commit_message>
28mars, interface,schema, et tout la
</commit_message>
<xml_diff>
--- a/PROJETFINALE/NotePremierCours.docx
+++ b/PROJETFINALE/NotePremierCours.docx
@@ -805,13 +805,23 @@
         </w:rPr>
         <w:t xml:space="preserve"> une personne qui vient trop tard ne peut plus rien </w:t>
       </w:r>
-      <w:r>
-        <w:rPr>
-          <w:rFonts w:ascii="Times New Roman" w:hAnsi="Times New Roman" w:cs="Times New Roman"/>
-          <w:sz w:val="24"/>
-          <w:szCs w:val="24"/>
-        </w:rPr>
-        <w:t xml:space="preserve">commander, après intention d’achat, </w:t>
+      <w:proofErr w:type="gramStart"/>
+      <w:r>
+        <w:rPr>
+          <w:rFonts w:ascii="Times New Roman" w:hAnsi="Times New Roman" w:cs="Times New Roman"/>
+          <w:sz w:val="24"/>
+          <w:szCs w:val="24"/>
+        </w:rPr>
+        <w:t>commander</w:t>
+      </w:r>
+      <w:proofErr w:type="gramEnd"/>
+      <w:r>
+        <w:rPr>
+          <w:rFonts w:ascii="Times New Roman" w:hAnsi="Times New Roman" w:cs="Times New Roman"/>
+          <w:sz w:val="24"/>
+          <w:szCs w:val="24"/>
+        </w:rPr>
+        <w:t xml:space="preserve">, après intention d’achat, </w:t>
       </w:r>
       <w:r>
         <w:rPr>
@@ -1363,7 +1373,16 @@
           <w:sz w:val="24"/>
           <w:szCs w:val="24"/>
         </w:rPr>
-        <w:t xml:space="preserve"> Nom, Prénom, </w:t>
+        <w:t xml:space="preserve"> Nom, </w:t>
+      </w:r>
+      <w:proofErr w:type="gramStart"/>
+      <w:r>
+        <w:rPr>
+          <w:rFonts w:ascii="Times New Roman" w:hAnsi="Times New Roman" w:cs="Times New Roman"/>
+          <w:sz w:val="24"/>
+          <w:szCs w:val="24"/>
+        </w:rPr>
+        <w:t xml:space="preserve">Prénom, </w:t>
       </w:r>
       <w:r>
         <w:rPr>
@@ -1379,7 +1398,16 @@
           <w:sz w:val="24"/>
           <w:szCs w:val="24"/>
         </w:rPr>
-        <w:t xml:space="preserve"> Mot de passe</w:t>
+        <w:t xml:space="preserve"> </w:t>
+      </w:r>
+      <w:proofErr w:type="gramEnd"/>
+      <w:r>
+        <w:rPr>
+          <w:rFonts w:ascii="Times New Roman" w:hAnsi="Times New Roman" w:cs="Times New Roman"/>
+          <w:sz w:val="24"/>
+          <w:szCs w:val="24"/>
+        </w:rPr>
+        <w:t>Mot de passe</w:t>
       </w:r>
       <w:r>
         <w:rPr>
@@ -1658,6 +1686,41 @@
           <w:szCs w:val="24"/>
         </w:rPr>
       </w:pPr>
+      <w:r>
+        <w:rPr>
+          <w:rFonts w:ascii="Times New Roman" w:hAnsi="Times New Roman" w:cs="Times New Roman"/>
+          <w:sz w:val="24"/>
+          <w:szCs w:val="24"/>
+        </w:rPr>
+        <w:t xml:space="preserve">A propos pour </w:t>
+      </w:r>
+      <w:proofErr w:type="gramStart"/>
+      <w:r>
+        <w:rPr>
+          <w:rFonts w:ascii="Times New Roman" w:hAnsi="Times New Roman" w:cs="Times New Roman"/>
+          <w:sz w:val="24"/>
+          <w:szCs w:val="24"/>
+        </w:rPr>
+        <w:t>les nom</w:t>
+      </w:r>
+      <w:proofErr w:type="gramEnd"/>
+      <w:r>
+        <w:rPr>
+          <w:rFonts w:ascii="Times New Roman" w:hAnsi="Times New Roman" w:cs="Times New Roman"/>
+          <w:sz w:val="24"/>
+          <w:szCs w:val="24"/>
+        </w:rPr>
+        <w:t xml:space="preserve"> des auteurs et tout</w:t>
+      </w:r>
+    </w:p>
+    <w:p>
+      <w:pPr>
+        <w:rPr>
+          <w:rFonts w:ascii="Times New Roman" w:hAnsi="Times New Roman" w:cs="Times New Roman"/>
+          <w:sz w:val="24"/>
+          <w:szCs w:val="24"/>
+        </w:rPr>
+      </w:pPr>
     </w:p>
     <w:p>
       <w:pPr>
@@ -1711,7 +1774,25 @@
           <w:sz w:val="24"/>
           <w:szCs w:val="24"/>
         </w:rPr>
-        <w:t>Ajouter des commentaires pour savoir qui a fait quoi (x a modifier la campagne</w:t>
+        <w:t xml:space="preserve">Ajouter des commentaires pour savoir qui a fait quoi (x </w:t>
+      </w:r>
+      <w:proofErr w:type="gramStart"/>
+      <w:r>
+        <w:rPr>
+          <w:rFonts w:ascii="Times New Roman" w:hAnsi="Times New Roman" w:cs="Times New Roman"/>
+          <w:sz w:val="24"/>
+          <w:szCs w:val="24"/>
+        </w:rPr>
+        <w:t>a</w:t>
+      </w:r>
+      <w:proofErr w:type="gramEnd"/>
+      <w:r>
+        <w:rPr>
+          <w:rFonts w:ascii="Times New Roman" w:hAnsi="Times New Roman" w:cs="Times New Roman"/>
+          <w:sz w:val="24"/>
+          <w:szCs w:val="24"/>
+        </w:rPr>
+        <w:t xml:space="preserve"> modifier la campagne</w:t>
       </w:r>
       <w:r>
         <w:rPr>

</xml_diff>